<commit_message>
learn some new base knowledge commit some notes
</commit_message>
<xml_diff>
--- a/shop.ljsp.learngo/LearningNotes/LearningNotesForGoLang.docx
+++ b/shop.ljsp.learngo/LearningNotes/LearningNotesForGoLang.docx
@@ -238,7 +238,7 @@
           <w:rFonts w:hint="eastAsia"/>
           <w:lang w:val="en-US" w:eastAsia="zh-CN"/>
         </w:rPr>
-        <w:t>(c) 结构化类型(struct)</w:t>
+        <w:t>(c) 结构化类型(struct)--类似java里的类class</w:t>
       </w:r>
     </w:p>
     <w:p>
@@ -4928,6 +4928,8 @@
         </w:rPr>
         <w:t>C -= A 等于 C = C - A</w:t>
       </w:r>
+      <w:bookmarkStart w:id="0" w:name="_GoBack"/>
+      <w:bookmarkEnd w:id="0"/>
     </w:p>
     <w:p>
       <w:pPr>
@@ -18402,8 +18404,6 @@
         </w:rPr>
         <w:t>二十.错误处理</w:t>
       </w:r>
-      <w:bookmarkStart w:id="0" w:name="_GoBack"/>
-      <w:bookmarkEnd w:id="0"/>
     </w:p>
     <w:p>
       <w:pPr>
@@ -18892,7 +18892,7 @@
     <w:lsdException w:qFormat="1" w:unhideWhenUsed="0" w:uiPriority="0" w:semiHidden="0" w:name="Title"/>
     <w:lsdException w:unhideWhenUsed="0" w:uiPriority="0" w:semiHidden="0" w:name="Closing"/>
     <w:lsdException w:unhideWhenUsed="0" w:uiPriority="0" w:semiHidden="0" w:name="Signature"/>
-    <w:lsdException w:unhideWhenUsed="0" w:uiPriority="0" w:name="Default Paragraph Font"/>
+    <w:lsdException w:qFormat="1" w:unhideWhenUsed="0" w:uiPriority="0" w:name="Default Paragraph Font"/>
     <w:lsdException w:unhideWhenUsed="0" w:uiPriority="0" w:semiHidden="0" w:name="Body Text"/>
     <w:lsdException w:unhideWhenUsed="0" w:uiPriority="0" w:semiHidden="0" w:name="Body Text Indent"/>
     <w:lsdException w:unhideWhenUsed="0" w:uiPriority="0" w:semiHidden="0" w:name="List Continue"/>
@@ -19132,6 +19132,7 @@
   <w:style w:type="character" w:default="1" w:styleId="4">
     <w:name w:val="Default Paragraph Font"/>
     <w:semiHidden/>
+    <w:qFormat/>
     <w:uiPriority w:val="0"/>
   </w:style>
   <w:style w:type="table" w:default="1" w:styleId="5">

</xml_diff>